<commit_message>
LF Rebase pass 1
</commit_message>
<xml_diff>
--- a/docs/gf_legal/contracts/trx_endorser_dpa.docx
+++ b/docs/gf_legal/contracts/trx_endorser_dpa.docx
@@ -1,6 +1,6 @@
 
 <file path=word/document.xml><?xml version="1.0" encoding="utf-8"?>
-<w:document xmlns:wpc="http://schemas.microsoft.com/office/word/2010/wordprocessingCanvas" xmlns:cx="http://schemas.microsoft.com/office/drawing/2014/chartex" xmlns:cx1="http://schemas.microsoft.com/office/drawing/2015/9/8/chartex" xmlns:cx2="http://schemas.microsoft.com/office/drawing/2015/10/21/chartex" xmlns:cx3="http://schemas.microsoft.com/office/drawing/2016/5/9/chartex" xmlns:cx4="http://schemas.microsoft.com/office/drawing/2016/5/10/chartex" xmlns:cx5="http://schemas.microsoft.com/office/drawing/2016/5/11/chartex" xmlns:cx6="http://schemas.microsoft.com/office/drawing/2016/5/12/chartex" xmlns:cx7="http://schemas.microsoft.com/office/drawing/2016/5/13/chartex" xmlns:cx8="http://schemas.microsoft.com/office/drawing/2016/5/14/chartex" xmlns:mc="http://schemas.openxmlformats.org/markup-compatibility/2006" xmlns:aink="http://schemas.microsoft.com/office/drawing/2016/ink" xmlns:am3d="http://schemas.microsoft.com/office/drawing/2017/model3d" xmlns:o="urn:schemas-microsoft-com:office:office" xmlns:r="http://schemas.openxmlformats.org/officeDocument/2006/relationships" xmlns:m="http://schemas.openxmlformats.org/officeDocument/2006/math" xmlns:v="urn:schemas-microsoft-com:vml" xmlns:wp14="http://schemas.microsoft.com/office/word/2010/wordprocessingDrawing" xmlns:wp="http://schemas.openxmlformats.org/drawingml/2006/wordprocessingDrawing" xmlns:w10="urn:schemas-microsoft-com:office:word" xmlns:w="http://schemas.openxmlformats.org/wordprocessingml/2006/main" xmlns:w14="http://schemas.microsoft.com/office/word/2010/wordml" xmlns:w15="http://schemas.microsoft.com/office/word/2012/wordml" xmlns:w16cid="http://schemas.microsoft.com/office/word/2016/wordml/cid" xmlns:w16se="http://schemas.microsoft.com/office/word/2015/wordml/symex" xmlns:wpg="http://schemas.microsoft.com/office/word/2010/wordprocessingGroup" xmlns:wpi="http://schemas.microsoft.com/office/word/2010/wordprocessingInk" xmlns:wne="http://schemas.microsoft.com/office/word/2006/wordml" xmlns:wps="http://schemas.microsoft.com/office/word/2010/wordprocessingShape" mc:Ignorable="w14 w15 w16se w16cid wp14">
+<w:document xmlns:wpc="http://schemas.microsoft.com/office/word/2010/wordprocessingCanvas" xmlns:cx="http://schemas.microsoft.com/office/drawing/2014/chartex" xmlns:cx1="http://schemas.microsoft.com/office/drawing/2015/9/8/chartex" xmlns:cx2="http://schemas.microsoft.com/office/drawing/2015/10/21/chartex" xmlns:cx3="http://schemas.microsoft.com/office/drawing/2016/5/9/chartex" xmlns:cx4="http://schemas.microsoft.com/office/drawing/2016/5/10/chartex" xmlns:cx5="http://schemas.microsoft.com/office/drawing/2016/5/11/chartex" xmlns:cx6="http://schemas.microsoft.com/office/drawing/2016/5/12/chartex" xmlns:cx7="http://schemas.microsoft.com/office/drawing/2016/5/13/chartex" xmlns:cx8="http://schemas.microsoft.com/office/drawing/2016/5/14/chartex" xmlns:mc="http://schemas.openxmlformats.org/markup-compatibility/2006" xmlns:aink="http://schemas.microsoft.com/office/drawing/2016/ink" xmlns:am3d="http://schemas.microsoft.com/office/drawing/2017/model3d" xmlns:o="urn:schemas-microsoft-com:office:office" xmlns:r="http://schemas.openxmlformats.org/officeDocument/2006/relationships" xmlns:m="http://schemas.openxmlformats.org/officeDocument/2006/math" xmlns:v="urn:schemas-microsoft-com:vml" xmlns:wp14="http://schemas.microsoft.com/office/word/2010/wordprocessingDrawing" xmlns:wp="http://schemas.openxmlformats.org/drawingml/2006/wordprocessingDrawing" xmlns:w10="urn:schemas-microsoft-com:office:word" xmlns:w="http://schemas.openxmlformats.org/wordprocessingml/2006/main" xmlns:w14="http://schemas.microsoft.com/office/word/2010/wordml" xmlns:w15="http://schemas.microsoft.com/office/word/2012/wordml" xmlns:w16cex="http://schemas.microsoft.com/office/word/2018/wordml/cex" xmlns:w16cid="http://schemas.microsoft.com/office/word/2016/wordml/cid" xmlns:w16="http://schemas.microsoft.com/office/word/2018/wordml" xmlns:w16se="http://schemas.microsoft.com/office/word/2015/wordml/symex" xmlns:wpg="http://schemas.microsoft.com/office/word/2010/wordprocessingGroup" xmlns:wpi="http://schemas.microsoft.com/office/word/2010/wordprocessingInk" xmlns:wne="http://schemas.microsoft.com/office/word/2006/wordml" xmlns:wps="http://schemas.microsoft.com/office/word/2010/wordprocessingShape" mc:Ignorable="w14 w15 w16se w16cid w16 w16cex wp14">
   <w:body>
     <w:p>
       <w:pPr>
@@ -98,17 +98,15 @@
       <w:pPr>
         <w:jc w:val="center"/>
       </w:pPr>
-    </w:p>
-    <w:p>
-      <w:pPr>
-        <w:jc w:val="center"/>
-      </w:pPr>
-      <w:r>
+      <w:r>
+        <w:rPr>
+          <w:noProof/>
+        </w:rPr>
         <w:drawing>
-          <wp:inline distT="0" distB="0" distL="0" distR="0" wp14:anchorId="351584CA" wp14:editId="1593FA59">
-            <wp:extent cx="2197100" cy="1854200"/>
-            <wp:effectExtent l="0" t="0" r="0" b="0"/>
-            <wp:docPr id="1" name="Picture 1" descr="A drawing of a cartoon character&#10;&#10;Description automatically generated"/>
+          <wp:inline distT="0" distB="0" distL="0" distR="0" wp14:anchorId="7F5BA720" wp14:editId="7A2761FE">
+            <wp:extent cx="1808480" cy="959228"/>
+            <wp:effectExtent l="0" t="0" r="0" b="6350"/>
+            <wp:docPr id="2" name="Picture 2"/>
             <wp:cNvGraphicFramePr>
               <a:graphicFrameLocks xmlns:a="http://schemas.openxmlformats.org/drawingml/2006/main" noChangeAspect="1"/>
             </wp:cNvGraphicFramePr>
@@ -116,11 +114,17 @@
               <a:graphicData uri="http://schemas.openxmlformats.org/drawingml/2006/picture">
                 <pic:pic xmlns:pic="http://schemas.openxmlformats.org/drawingml/2006/picture">
                   <pic:nvPicPr>
-                    <pic:cNvPr id="1" name=""/>
+                    <pic:cNvPr id="2" name="BR-Logotype-fullcolor_1@3x copy.png"/>
                     <pic:cNvPicPr/>
                   </pic:nvPicPr>
                   <pic:blipFill>
-                    <a:blip r:embed="rId7"/>
+                    <a:blip r:embed="rId7" cstate="print">
+                      <a:extLst>
+                        <a:ext uri="{28A0092B-C50C-407E-A947-70E740481C1C}">
+                          <a14:useLocalDpi xmlns:a14="http://schemas.microsoft.com/office/drawing/2010/main" val="0"/>
+                        </a:ext>
+                      </a:extLst>
+                    </a:blip>
                     <a:stretch>
                       <a:fillRect/>
                     </a:stretch>
@@ -128,7 +132,7 @@
                   <pic:spPr>
                     <a:xfrm>
                       <a:off x="0" y="0"/>
-                      <a:ext cx="2197100" cy="1854200"/>
+                      <a:ext cx="1827775" cy="969462"/>
                     </a:xfrm>
                     <a:prstGeom prst="rect">
                       <a:avLst/>
@@ -141,16 +145,7 @@
         </w:drawing>
       </w:r>
     </w:p>
-    <w:p>
-      <w:pPr>
-        <w:jc w:val="center"/>
-      </w:pPr>
-    </w:p>
-    <w:p>
-      <w:pPr>
-        <w:jc w:val="center"/>
-      </w:pPr>
-    </w:p>
+    <w:p/>
     <w:p>
       <w:pPr>
         <w:jc w:val="center"/>
@@ -271,7 +266,6 @@
         </w:rPr>
         <w:t xml:space="preserve">(“ </w:t>
       </w:r>
-      <w:bookmarkStart w:id="0" w:name="_GoBack"/>
       <w:r>
         <w:rPr>
           <w:rFonts w:ascii="`o∑˛" w:hAnsi="`o∑˛" w:cs="`o∑˛"/>
@@ -281,7 +275,6 @@
         </w:rPr>
         <w:t>BTEA</w:t>
       </w:r>
-      <w:bookmarkEnd w:id="0"/>
       <w:proofErr w:type="gramEnd"/>
       <w:r>
         <w:rPr>
@@ -14749,7 +14742,7 @@
 </file>
 
 <file path=word/endnotes.xml><?xml version="1.0" encoding="utf-8"?>
-<w:endnotes xmlns:wpc="http://schemas.microsoft.com/office/word/2010/wordprocessingCanvas" xmlns:cx="http://schemas.microsoft.com/office/drawing/2014/chartex" xmlns:cx1="http://schemas.microsoft.com/office/drawing/2015/9/8/chartex" xmlns:cx2="http://schemas.microsoft.com/office/drawing/2015/10/21/chartex" xmlns:cx3="http://schemas.microsoft.com/office/drawing/2016/5/9/chartex" xmlns:cx4="http://schemas.microsoft.com/office/drawing/2016/5/10/chartex" xmlns:cx5="http://schemas.microsoft.com/office/drawing/2016/5/11/chartex" xmlns:cx6="http://schemas.microsoft.com/office/drawing/2016/5/12/chartex" xmlns:cx7="http://schemas.microsoft.com/office/drawing/2016/5/13/chartex" xmlns:cx8="http://schemas.microsoft.com/office/drawing/2016/5/14/chartex" xmlns:mc="http://schemas.openxmlformats.org/markup-compatibility/2006" xmlns:aink="http://schemas.microsoft.com/office/drawing/2016/ink" xmlns:am3d="http://schemas.microsoft.com/office/drawing/2017/model3d" xmlns:o="urn:schemas-microsoft-com:office:office" xmlns:r="http://schemas.openxmlformats.org/officeDocument/2006/relationships" xmlns:m="http://schemas.openxmlformats.org/officeDocument/2006/math" xmlns:v="urn:schemas-microsoft-com:vml" xmlns:wp14="http://schemas.microsoft.com/office/word/2010/wordprocessingDrawing" xmlns:wp="http://schemas.openxmlformats.org/drawingml/2006/wordprocessingDrawing" xmlns:w10="urn:schemas-microsoft-com:office:word" xmlns:w="http://schemas.openxmlformats.org/wordprocessingml/2006/main" xmlns:w14="http://schemas.microsoft.com/office/word/2010/wordml" xmlns:w15="http://schemas.microsoft.com/office/word/2012/wordml" xmlns:w16cid="http://schemas.microsoft.com/office/word/2016/wordml/cid" xmlns:w16se="http://schemas.microsoft.com/office/word/2015/wordml/symex" xmlns:wpg="http://schemas.microsoft.com/office/word/2010/wordprocessingGroup" xmlns:wpi="http://schemas.microsoft.com/office/word/2010/wordprocessingInk" xmlns:wne="http://schemas.microsoft.com/office/word/2006/wordml" xmlns:wps="http://schemas.microsoft.com/office/word/2010/wordprocessingShape" mc:Ignorable="w14 w15 w16se w16cid wp14">
+<w:endnotes xmlns:wpc="http://schemas.microsoft.com/office/word/2010/wordprocessingCanvas" xmlns:cx="http://schemas.microsoft.com/office/drawing/2014/chartex" xmlns:cx1="http://schemas.microsoft.com/office/drawing/2015/9/8/chartex" xmlns:cx2="http://schemas.microsoft.com/office/drawing/2015/10/21/chartex" xmlns:cx3="http://schemas.microsoft.com/office/drawing/2016/5/9/chartex" xmlns:cx4="http://schemas.microsoft.com/office/drawing/2016/5/10/chartex" xmlns:cx5="http://schemas.microsoft.com/office/drawing/2016/5/11/chartex" xmlns:cx6="http://schemas.microsoft.com/office/drawing/2016/5/12/chartex" xmlns:cx7="http://schemas.microsoft.com/office/drawing/2016/5/13/chartex" xmlns:cx8="http://schemas.microsoft.com/office/drawing/2016/5/14/chartex" xmlns:mc="http://schemas.openxmlformats.org/markup-compatibility/2006" xmlns:aink="http://schemas.microsoft.com/office/drawing/2016/ink" xmlns:am3d="http://schemas.microsoft.com/office/drawing/2017/model3d" xmlns:o="urn:schemas-microsoft-com:office:office" xmlns:r="http://schemas.openxmlformats.org/officeDocument/2006/relationships" xmlns:m="http://schemas.openxmlformats.org/officeDocument/2006/math" xmlns:v="urn:schemas-microsoft-com:vml" xmlns:wp14="http://schemas.microsoft.com/office/word/2010/wordprocessingDrawing" xmlns:wp="http://schemas.openxmlformats.org/drawingml/2006/wordprocessingDrawing" xmlns:w10="urn:schemas-microsoft-com:office:word" xmlns:w="http://schemas.openxmlformats.org/wordprocessingml/2006/main" xmlns:w14="http://schemas.microsoft.com/office/word/2010/wordml" xmlns:w15="http://schemas.microsoft.com/office/word/2012/wordml" xmlns:w16cex="http://schemas.microsoft.com/office/word/2018/wordml/cex" xmlns:w16cid="http://schemas.microsoft.com/office/word/2016/wordml/cid" xmlns:w16="http://schemas.microsoft.com/office/word/2018/wordml" xmlns:w16se="http://schemas.microsoft.com/office/word/2015/wordml/symex" xmlns:wpg="http://schemas.microsoft.com/office/word/2010/wordprocessingGroup" xmlns:wpi="http://schemas.microsoft.com/office/word/2010/wordprocessingInk" xmlns:wne="http://schemas.microsoft.com/office/word/2006/wordml" xmlns:wps="http://schemas.microsoft.com/office/word/2010/wordprocessingShape" mc:Ignorable="w14 w15 w16se w16cid w16 w16cex wp14">
   <w:endnote w:type="separator" w:id="-1">
     <w:p>
       <w:r>
@@ -14768,7 +14761,7 @@
 </file>
 
 <file path=word/footnotes.xml><?xml version="1.0" encoding="utf-8"?>
-<w:footnotes xmlns:wpc="http://schemas.microsoft.com/office/word/2010/wordprocessingCanvas" xmlns:cx="http://schemas.microsoft.com/office/drawing/2014/chartex" xmlns:cx1="http://schemas.microsoft.com/office/drawing/2015/9/8/chartex" xmlns:cx2="http://schemas.microsoft.com/office/drawing/2015/10/21/chartex" xmlns:cx3="http://schemas.microsoft.com/office/drawing/2016/5/9/chartex" xmlns:cx4="http://schemas.microsoft.com/office/drawing/2016/5/10/chartex" xmlns:cx5="http://schemas.microsoft.com/office/drawing/2016/5/11/chartex" xmlns:cx6="http://schemas.microsoft.com/office/drawing/2016/5/12/chartex" xmlns:cx7="http://schemas.microsoft.com/office/drawing/2016/5/13/chartex" xmlns:cx8="http://schemas.microsoft.com/office/drawing/2016/5/14/chartex" xmlns:mc="http://schemas.openxmlformats.org/markup-compatibility/2006" xmlns:aink="http://schemas.microsoft.com/office/drawing/2016/ink" xmlns:am3d="http://schemas.microsoft.com/office/drawing/2017/model3d" xmlns:o="urn:schemas-microsoft-com:office:office" xmlns:r="http://schemas.openxmlformats.org/officeDocument/2006/relationships" xmlns:m="http://schemas.openxmlformats.org/officeDocument/2006/math" xmlns:v="urn:schemas-microsoft-com:vml" xmlns:wp14="http://schemas.microsoft.com/office/word/2010/wordprocessingDrawing" xmlns:wp="http://schemas.openxmlformats.org/drawingml/2006/wordprocessingDrawing" xmlns:w10="urn:schemas-microsoft-com:office:word" xmlns:w="http://schemas.openxmlformats.org/wordprocessingml/2006/main" xmlns:w14="http://schemas.microsoft.com/office/word/2010/wordml" xmlns:w15="http://schemas.microsoft.com/office/word/2012/wordml" xmlns:w16cid="http://schemas.microsoft.com/office/word/2016/wordml/cid" xmlns:w16se="http://schemas.microsoft.com/office/word/2015/wordml/symex" xmlns:wpg="http://schemas.microsoft.com/office/word/2010/wordprocessingGroup" xmlns:wpi="http://schemas.microsoft.com/office/word/2010/wordprocessingInk" xmlns:wne="http://schemas.microsoft.com/office/word/2006/wordml" xmlns:wps="http://schemas.microsoft.com/office/word/2010/wordprocessingShape" mc:Ignorable="w14 w15 w16se w16cid wp14">
+<w:footnotes xmlns:wpc="http://schemas.microsoft.com/office/word/2010/wordprocessingCanvas" xmlns:cx="http://schemas.microsoft.com/office/drawing/2014/chartex" xmlns:cx1="http://schemas.microsoft.com/office/drawing/2015/9/8/chartex" xmlns:cx2="http://schemas.microsoft.com/office/drawing/2015/10/21/chartex" xmlns:cx3="http://schemas.microsoft.com/office/drawing/2016/5/9/chartex" xmlns:cx4="http://schemas.microsoft.com/office/drawing/2016/5/10/chartex" xmlns:cx5="http://schemas.microsoft.com/office/drawing/2016/5/11/chartex" xmlns:cx6="http://schemas.microsoft.com/office/drawing/2016/5/12/chartex" xmlns:cx7="http://schemas.microsoft.com/office/drawing/2016/5/13/chartex" xmlns:cx8="http://schemas.microsoft.com/office/drawing/2016/5/14/chartex" xmlns:mc="http://schemas.openxmlformats.org/markup-compatibility/2006" xmlns:aink="http://schemas.microsoft.com/office/drawing/2016/ink" xmlns:am3d="http://schemas.microsoft.com/office/drawing/2017/model3d" xmlns:o="urn:schemas-microsoft-com:office:office" xmlns:r="http://schemas.openxmlformats.org/officeDocument/2006/relationships" xmlns:m="http://schemas.openxmlformats.org/officeDocument/2006/math" xmlns:v="urn:schemas-microsoft-com:vml" xmlns:wp14="http://schemas.microsoft.com/office/word/2010/wordprocessingDrawing" xmlns:wp="http://schemas.openxmlformats.org/drawingml/2006/wordprocessingDrawing" xmlns:w10="urn:schemas-microsoft-com:office:word" xmlns:w="http://schemas.openxmlformats.org/wordprocessingml/2006/main" xmlns:w14="http://schemas.microsoft.com/office/word/2010/wordml" xmlns:w15="http://schemas.microsoft.com/office/word/2012/wordml" xmlns:w16cex="http://schemas.microsoft.com/office/word/2018/wordml/cex" xmlns:w16cid="http://schemas.microsoft.com/office/word/2016/wordml/cid" xmlns:w16="http://schemas.microsoft.com/office/word/2018/wordml" xmlns:w16se="http://schemas.microsoft.com/office/word/2015/wordml/symex" xmlns:wpg="http://schemas.microsoft.com/office/word/2010/wordprocessingGroup" xmlns:wpi="http://schemas.microsoft.com/office/word/2010/wordprocessingInk" xmlns:wne="http://schemas.microsoft.com/office/word/2006/wordml" xmlns:wps="http://schemas.microsoft.com/office/word/2010/wordprocessingShape" mc:Ignorable="w14 w15 w16se w16cid w16 w16cex wp14">
   <w:footnote w:type="separator" w:id="-1">
     <w:p>
       <w:r>
@@ -14855,16 +14848,7 @@
           <w:sz w:val="20"/>
           <w:szCs w:val="20"/>
         </w:rPr>
-        <w:t xml:space="preserve">that is, if they constitute a necessary measure to safeguard national security, </w:t>
-      </w:r>
-      <w:r>
-        <w:rPr>
-          <w:rFonts w:ascii="ø^˚â˛" w:hAnsi="ø^˚â˛" w:cs="ø^˚â˛"/>
-          <w:color w:val="000000"/>
-          <w:sz w:val="20"/>
-          <w:szCs w:val="20"/>
-        </w:rPr>
-        <w:t>defence, public security, the prevention, investigation, detection and prosecution of criminal offences or of breaches of ethics for the regulated professions, an important economic or financial interest of the State or the protection of the data subject or the rights and freedoms of others, are not in contradiction with the standard contractual clauses. Some examples of such mandatory requirements which do not go beyond what is necessary in a democratic society are, inter alia, internationally recognised sanctions, tax-reporting requirements or anti-money-laundering reporting requirements.</w:t>
+        <w:t>that is, if they constitute a necessary measure to safeguard national security, defence, public security, the prevention, investigation, detection and prosecution of criminal offences or of breaches of ethics for the regulated professions, an important economic or financial interest of the State or the protection of the data subject or the rights and freedoms of others, are not in contradiction with the standard contractual clauses. Some examples of such mandatory requirements which do not go beyond what is necessary in a democratic society are, inter alia, internationally recognised sanctions, tax-reporting requirements or anti-money-laundering reporting requirements.</w:t>
       </w:r>
     </w:p>
   </w:footnote>
@@ -14896,7 +14880,7 @@
 </file>
 
 <file path=word/numbering.xml><?xml version="1.0" encoding="utf-8"?>
-<w:numbering xmlns:wpc="http://schemas.microsoft.com/office/word/2010/wordprocessingCanvas" xmlns:cx="http://schemas.microsoft.com/office/drawing/2014/chartex" xmlns:cx1="http://schemas.microsoft.com/office/drawing/2015/9/8/chartex" xmlns:cx2="http://schemas.microsoft.com/office/drawing/2015/10/21/chartex" xmlns:cx3="http://schemas.microsoft.com/office/drawing/2016/5/9/chartex" xmlns:cx4="http://schemas.microsoft.com/office/drawing/2016/5/10/chartex" xmlns:cx5="http://schemas.microsoft.com/office/drawing/2016/5/11/chartex" xmlns:cx6="http://schemas.microsoft.com/office/drawing/2016/5/12/chartex" xmlns:cx7="http://schemas.microsoft.com/office/drawing/2016/5/13/chartex" xmlns:cx8="http://schemas.microsoft.com/office/drawing/2016/5/14/chartex" xmlns:mc="http://schemas.openxmlformats.org/markup-compatibility/2006" xmlns:aink="http://schemas.microsoft.com/office/drawing/2016/ink" xmlns:am3d="http://schemas.microsoft.com/office/drawing/2017/model3d" xmlns:o="urn:schemas-microsoft-com:office:office" xmlns:r="http://schemas.openxmlformats.org/officeDocument/2006/relationships" xmlns:m="http://schemas.openxmlformats.org/officeDocument/2006/math" xmlns:v="urn:schemas-microsoft-com:vml" xmlns:wp14="http://schemas.microsoft.com/office/word/2010/wordprocessingDrawing" xmlns:wp="http://schemas.openxmlformats.org/drawingml/2006/wordprocessingDrawing" xmlns:w10="urn:schemas-microsoft-com:office:word" xmlns:w="http://schemas.openxmlformats.org/wordprocessingml/2006/main" xmlns:w14="http://schemas.microsoft.com/office/word/2010/wordml" xmlns:w15="http://schemas.microsoft.com/office/word/2012/wordml" xmlns:w16cid="http://schemas.microsoft.com/office/word/2016/wordml/cid" xmlns:w16se="http://schemas.microsoft.com/office/word/2015/wordml/symex" xmlns:wpg="http://schemas.microsoft.com/office/word/2010/wordprocessingGroup" xmlns:wpi="http://schemas.microsoft.com/office/word/2010/wordprocessingInk" xmlns:wne="http://schemas.microsoft.com/office/word/2006/wordml" xmlns:wps="http://schemas.microsoft.com/office/word/2010/wordprocessingShape" mc:Ignorable="w14 w15 w16se w16cid wp14">
+<w:numbering xmlns:wpc="http://schemas.microsoft.com/office/word/2010/wordprocessingCanvas" xmlns:cx="http://schemas.microsoft.com/office/drawing/2014/chartex" xmlns:cx1="http://schemas.microsoft.com/office/drawing/2015/9/8/chartex" xmlns:cx2="http://schemas.microsoft.com/office/drawing/2015/10/21/chartex" xmlns:cx3="http://schemas.microsoft.com/office/drawing/2016/5/9/chartex" xmlns:cx4="http://schemas.microsoft.com/office/drawing/2016/5/10/chartex" xmlns:cx5="http://schemas.microsoft.com/office/drawing/2016/5/11/chartex" xmlns:cx6="http://schemas.microsoft.com/office/drawing/2016/5/12/chartex" xmlns:cx7="http://schemas.microsoft.com/office/drawing/2016/5/13/chartex" xmlns:cx8="http://schemas.microsoft.com/office/drawing/2016/5/14/chartex" xmlns:mc="http://schemas.openxmlformats.org/markup-compatibility/2006" xmlns:aink="http://schemas.microsoft.com/office/drawing/2016/ink" xmlns:am3d="http://schemas.microsoft.com/office/drawing/2017/model3d" xmlns:o="urn:schemas-microsoft-com:office:office" xmlns:r="http://schemas.openxmlformats.org/officeDocument/2006/relationships" xmlns:m="http://schemas.openxmlformats.org/officeDocument/2006/math" xmlns:v="urn:schemas-microsoft-com:vml" xmlns:wp14="http://schemas.microsoft.com/office/word/2010/wordprocessingDrawing" xmlns:wp="http://schemas.openxmlformats.org/drawingml/2006/wordprocessingDrawing" xmlns:w10="urn:schemas-microsoft-com:office:word" xmlns:w="http://schemas.openxmlformats.org/wordprocessingml/2006/main" xmlns:w14="http://schemas.microsoft.com/office/word/2010/wordml" xmlns:w15="http://schemas.microsoft.com/office/word/2012/wordml" xmlns:w16cex="http://schemas.microsoft.com/office/word/2018/wordml/cex" xmlns:w16cid="http://schemas.microsoft.com/office/word/2016/wordml/cid" xmlns:w16="http://schemas.microsoft.com/office/word/2018/wordml" xmlns:w16se="http://schemas.microsoft.com/office/word/2015/wordml/symex" xmlns:wpg="http://schemas.microsoft.com/office/word/2010/wordprocessingGroup" xmlns:wpi="http://schemas.microsoft.com/office/word/2010/wordprocessingInk" xmlns:wne="http://schemas.microsoft.com/office/word/2006/wordml" xmlns:wps="http://schemas.microsoft.com/office/word/2010/wordprocessingShape" mc:Ignorable="w14 w15 w16se w16cid w16 w16cex wp14">
   <w:abstractNum w:abstractNumId="0" w15:restartNumberingAfterBreak="0">
     <w:nsid w:val="0864268D"/>
     <w:multiLevelType w:val="hybridMultilevel"/>
@@ -16815,7 +16799,7 @@
 </file>
 
 <file path=word/styles.xml><?xml version="1.0" encoding="utf-8"?>
-<w:styles xmlns:mc="http://schemas.openxmlformats.org/markup-compatibility/2006" xmlns:r="http://schemas.openxmlformats.org/officeDocument/2006/relationships" xmlns:w="http://schemas.openxmlformats.org/wordprocessingml/2006/main" xmlns:w14="http://schemas.microsoft.com/office/word/2010/wordml" xmlns:w15="http://schemas.microsoft.com/office/word/2012/wordml" xmlns:w16cid="http://schemas.microsoft.com/office/word/2016/wordml/cid" xmlns:w16se="http://schemas.microsoft.com/office/word/2015/wordml/symex" mc:Ignorable="w14 w15 w16se w16cid">
+<w:styles xmlns:mc="http://schemas.openxmlformats.org/markup-compatibility/2006" xmlns:r="http://schemas.openxmlformats.org/officeDocument/2006/relationships" xmlns:w="http://schemas.openxmlformats.org/wordprocessingml/2006/main" xmlns:w14="http://schemas.microsoft.com/office/word/2010/wordml" xmlns:w15="http://schemas.microsoft.com/office/word/2012/wordml" xmlns:w16cex="http://schemas.microsoft.com/office/word/2018/wordml/cex" xmlns:w16cid="http://schemas.microsoft.com/office/word/2016/wordml/cid" xmlns:w16="http://schemas.microsoft.com/office/word/2018/wordml" xmlns:w16se="http://schemas.microsoft.com/office/word/2015/wordml/symex" mc:Ignorable="w14 w15 w16se w16cid w16 w16cex">
   <w:docDefaults>
     <w:rPrDefault>
       <w:rPr>
@@ -17339,6 +17323,33 @@
       <w:vertAlign w:val="superscript"/>
     </w:rPr>
   </w:style>
+  <w:style w:type="paragraph" w:styleId="BalloonText">
+    <w:name w:val="Balloon Text"/>
+    <w:basedOn w:val="Normal"/>
+    <w:link w:val="BalloonTextChar"/>
+    <w:uiPriority w:val="99"/>
+    <w:semiHidden/>
+    <w:unhideWhenUsed/>
+    <w:rsid w:val="009516B1"/>
+    <w:rPr>
+      <w:rFonts w:ascii="Times New Roman" w:hAnsi="Times New Roman" w:cs="Times New Roman"/>
+      <w:sz w:val="18"/>
+      <w:szCs w:val="18"/>
+    </w:rPr>
+  </w:style>
+  <w:style w:type="character" w:customStyle="1" w:styleId="BalloonTextChar">
+    <w:name w:val="Balloon Text Char"/>
+    <w:basedOn w:val="DefaultParagraphFont"/>
+    <w:link w:val="BalloonText"/>
+    <w:uiPriority w:val="99"/>
+    <w:semiHidden/>
+    <w:rsid w:val="009516B1"/>
+    <w:rPr>
+      <w:rFonts w:ascii="Times New Roman" w:hAnsi="Times New Roman" w:cs="Times New Roman"/>
+      <w:sz w:val="18"/>
+      <w:szCs w:val="18"/>
+    </w:rPr>
+  </w:style>
 </w:styles>
 </file>
 

</xml_diff>